<commit_message>
Stop tracking the doc file of L1
</commit_message>
<xml_diff>
--- a/HNGUYEN110-103152195-L1.docx
+++ b/HNGUYEN110-103152195-L1.docx
@@ -356,7 +356,14 @@
           <w:b/>
           <w:bCs/>
         </w:rPr>
-        <w:t xml:space="preserve"> FROM THE BROWSER</w:t>
+        <w:t xml:space="preserve"> FROM THE </w:t>
+      </w:r>
+      <w:r>
+        <w:rPr>
+          <w:b/>
+          <w:bCs/>
+        </w:rPr>
+        <w:t>TERMINAL</w:t>
       </w:r>
     </w:p>
     <w:p/>

</xml_diff>